<commit_message>
Fin semana 12 comple
</commit_message>
<xml_diff>
--- a/Complementaria/Semana12/Ejercicio 12 Complementaria Métodos Computacionales 1.docx
+++ b/Complementaria/Semana12/Ejercicio 12 Complementaria Métodos Computacionales 1.docx
@@ -282,279 +282,6 @@
                     <m:num>
                       <m:r>
                         <m:t>|x|</m:t>
-                      </m:r>
-                    </m:num>
-                    <m:den>
-                      <m:sSup>
-                        <m:sSupPr>
-                          <m:ctrlPr>
-                            <w:rPr>
-                              <w:i/>
-                            </w:rPr>
-                          </m:ctrlPr>
-                        </m:sSupPr>
-                        <m:e>
-                          <m:r>
-                            <m:t>σ</m:t>
-                          </m:r>
-                        </m:e>
-                        <m:sup>
-                          <m:r>
-                            <m:t>2</m:t>
-                          </m:r>
-                        </m:sup>
-                      </m:sSup>
-                    </m:den>
-                  </m:f>
-                </m:sup>
-              </m:sSup>
-            </m:e>
-          </m:nary>
-          <m:r>
-            <w:rPr>
-              <w:rFonts w:eastAsiaTheme="minorEastAsia"/>
-            </w:rPr>
-            <m:t>dx</m:t>
-          </m:r>
-          <m:r>
-            <w:rPr>
-              <w:rFonts w:eastAsiaTheme="minorEastAsia"/>
-            </w:rPr>
-            <m:t>+</m:t>
-          </m:r>
-          <m:nary>
-            <m:naryPr>
-              <m:limLoc m:val="subSup"/>
-              <m:ctrlPr>
-                <w:rPr>
-                  <w:i/>
-                </w:rPr>
-              </m:ctrlPr>
-            </m:naryPr>
-            <m:sub>
-              <m:r>
-                <m:t>0</m:t>
-              </m:r>
-            </m:sub>
-            <m:sup>
-              <m:r>
-                <m:t>∞</m:t>
-              </m:r>
-            </m:sup>
-            <m:e>
-              <m:f>
-                <m:fPr>
-                  <m:ctrlPr>
-                    <w:rPr>
-                      <w:i/>
-                    </w:rPr>
-                  </m:ctrlPr>
-                </m:fPr>
-                <m:num>
-                  <m:r>
-                    <m:t>1</m:t>
-                  </m:r>
-                </m:num>
-                <m:den>
-                  <m:r>
-                    <m:t>2</m:t>
-                  </m:r>
-                  <m:sSup>
-                    <m:sSupPr>
-                      <m:ctrlPr>
-                        <w:rPr>
-                          <w:i/>
-                        </w:rPr>
-                      </m:ctrlPr>
-                    </m:sSupPr>
-                    <m:e>
-                      <m:r>
-                        <m:t>σ</m:t>
-                      </m:r>
-                    </m:e>
-                    <m:sup>
-                      <m:r>
-                        <m:t>2</m:t>
-                      </m:r>
-                    </m:sup>
-                  </m:sSup>
-                </m:den>
-              </m:f>
-              <m:sSup>
-                <m:sSupPr>
-                  <m:ctrlPr>
-                    <w:rPr>
-                      <w:i/>
-                    </w:rPr>
-                  </m:ctrlPr>
-                </m:sSupPr>
-                <m:e>
-                  <m:r>
-                    <m:t>e</m:t>
-                  </m:r>
-                </m:e>
-                <m:sup>
-                  <m:r>
-                    <m:t>-</m:t>
-                  </m:r>
-                  <m:f>
-                    <m:fPr>
-                      <m:ctrlPr>
-                        <w:rPr>
-                          <w:i/>
-                        </w:rPr>
-                      </m:ctrlPr>
-                    </m:fPr>
-                    <m:num>
-                      <m:r>
-                        <m:t>|x|</m:t>
-                      </m:r>
-                    </m:num>
-                    <m:den>
-                      <m:sSup>
-                        <m:sSupPr>
-                          <m:ctrlPr>
-                            <w:rPr>
-                              <w:i/>
-                            </w:rPr>
-                          </m:ctrlPr>
-                        </m:sSupPr>
-                        <m:e>
-                          <m:r>
-                            <m:t>σ</m:t>
-                          </m:r>
-                        </m:e>
-                        <m:sup>
-                          <m:r>
-                            <m:t>2</m:t>
-                          </m:r>
-                        </m:sup>
-                      </m:sSup>
-                    </m:den>
-                  </m:f>
-                </m:sup>
-              </m:sSup>
-            </m:e>
-          </m:nary>
-          <m:r>
-            <w:rPr>
-              <w:rFonts w:eastAsiaTheme="minorEastAsia"/>
-            </w:rPr>
-            <m:t>dx</m:t>
-          </m:r>
-          <m:r>
-            <w:rPr>
-              <w:rFonts w:eastAsiaTheme="minorEastAsia"/>
-            </w:rPr>
-            <m:t>=1</m:t>
-          </m:r>
-        </m:oMath>
-      </m:oMathPara>
-    </w:p>
-    <w:p>
-      <w:pPr>
-        <w:rPr>
-          <w:rFonts w:eastAsiaTheme="minorEastAsia"/>
-        </w:rPr>
-      </w:pPr>
-      <w:r>
-        <w:rPr>
-          <w:rFonts w:eastAsiaTheme="minorEastAsia"/>
-        </w:rPr>
-        <w:t>Se elimina el valor absoluto teniendo en cuenta los límites de las integrales:</w:t>
-      </w:r>
-    </w:p>
-    <w:p>
-      <w:pPr>
-        <w:rPr>
-          <w:rFonts w:eastAsiaTheme="minorEastAsia"/>
-        </w:rPr>
-      </w:pPr>
-      <m:oMathPara>
-        <m:oMath>
-          <m:nary>
-            <m:naryPr>
-              <m:limLoc m:val="subSup"/>
-              <m:ctrlPr>
-                <w:rPr>
-                  <w:i/>
-                </w:rPr>
-              </m:ctrlPr>
-            </m:naryPr>
-            <m:sub>
-              <m:r>
-                <m:t>-∞</m:t>
-              </m:r>
-            </m:sub>
-            <m:sup>
-              <m:r>
-                <m:t>0</m:t>
-              </m:r>
-            </m:sup>
-            <m:e>
-              <m:f>
-                <m:fPr>
-                  <m:ctrlPr>
-                    <w:rPr>
-                      <w:i/>
-                    </w:rPr>
-                  </m:ctrlPr>
-                </m:fPr>
-                <m:num>
-                  <m:r>
-                    <m:t>1</m:t>
-                  </m:r>
-                </m:num>
-                <m:den>
-                  <m:r>
-                    <m:t>2</m:t>
-                  </m:r>
-                  <m:sSup>
-                    <m:sSupPr>
-                      <m:ctrlPr>
-                        <w:rPr>
-                          <w:i/>
-                        </w:rPr>
-                      </m:ctrlPr>
-                    </m:sSupPr>
-                    <m:e>
-                      <m:r>
-                        <m:t>σ</m:t>
-                      </m:r>
-                    </m:e>
-                    <m:sup>
-                      <m:r>
-                        <m:t>2</m:t>
-                      </m:r>
-                    </m:sup>
-                  </m:sSup>
-                </m:den>
-              </m:f>
-              <m:sSup>
-                <m:sSupPr>
-                  <m:ctrlPr>
-                    <w:rPr>
-                      <w:i/>
-                    </w:rPr>
-                  </m:ctrlPr>
-                </m:sSupPr>
-                <m:e>
-                  <m:r>
-                    <m:t>e</m:t>
-                  </m:r>
-                </m:e>
-                <m:sup>
-                  <m:f>
-                    <m:fPr>
-                      <m:ctrlPr>
-                        <w:rPr>
-                          <w:i/>
-                        </w:rPr>
-                      </m:ctrlPr>
-                    </m:fPr>
-                    <m:num>
-                      <m:r>
-                        <m:t>x</m:t>
                       </m:r>
                     </m:num>
                     <m:den>
@@ -674,6 +401,267 @@
                     </m:fPr>
                     <m:num>
                       <m:r>
+                        <m:t>|x|</m:t>
+                      </m:r>
+                    </m:num>
+                    <m:den>
+                      <m:sSup>
+                        <m:sSupPr>
+                          <m:ctrlPr>
+                            <w:rPr>
+                              <w:i/>
+                            </w:rPr>
+                          </m:ctrlPr>
+                        </m:sSupPr>
+                        <m:e>
+                          <m:r>
+                            <m:t>σ</m:t>
+                          </m:r>
+                        </m:e>
+                        <m:sup>
+                          <m:r>
+                            <m:t>2</m:t>
+                          </m:r>
+                        </m:sup>
+                      </m:sSup>
+                    </m:den>
+                  </m:f>
+                </m:sup>
+              </m:sSup>
+            </m:e>
+          </m:nary>
+          <m:r>
+            <w:rPr>
+              <w:rFonts w:eastAsiaTheme="minorEastAsia"/>
+            </w:rPr>
+            <m:t>dx=1</m:t>
+          </m:r>
+        </m:oMath>
+      </m:oMathPara>
+    </w:p>
+    <w:p>
+      <w:pPr>
+        <w:rPr>
+          <w:rFonts w:eastAsiaTheme="minorEastAsia"/>
+        </w:rPr>
+      </w:pPr>
+      <w:r>
+        <w:rPr>
+          <w:rFonts w:eastAsiaTheme="minorEastAsia"/>
+        </w:rPr>
+        <w:t>Se elimina el valor absoluto teniendo en cuenta los límites de las integrales:</w:t>
+      </w:r>
+    </w:p>
+    <w:p>
+      <w:pPr>
+        <w:rPr>
+          <w:rFonts w:eastAsiaTheme="minorEastAsia"/>
+        </w:rPr>
+      </w:pPr>
+      <m:oMathPara>
+        <m:oMath>
+          <m:nary>
+            <m:naryPr>
+              <m:limLoc m:val="subSup"/>
+              <m:ctrlPr>
+                <w:rPr>
+                  <w:i/>
+                </w:rPr>
+              </m:ctrlPr>
+            </m:naryPr>
+            <m:sub>
+              <m:r>
+                <m:t>-∞</m:t>
+              </m:r>
+            </m:sub>
+            <m:sup>
+              <m:r>
+                <m:t>0</m:t>
+              </m:r>
+            </m:sup>
+            <m:e>
+              <m:f>
+                <m:fPr>
+                  <m:ctrlPr>
+                    <w:rPr>
+                      <w:i/>
+                    </w:rPr>
+                  </m:ctrlPr>
+                </m:fPr>
+                <m:num>
+                  <m:r>
+                    <m:t>1</m:t>
+                  </m:r>
+                </m:num>
+                <m:den>
+                  <m:r>
+                    <m:t>2</m:t>
+                  </m:r>
+                  <m:sSup>
+                    <m:sSupPr>
+                      <m:ctrlPr>
+                        <w:rPr>
+                          <w:i/>
+                        </w:rPr>
+                      </m:ctrlPr>
+                    </m:sSupPr>
+                    <m:e>
+                      <m:r>
+                        <m:t>σ</m:t>
+                      </m:r>
+                    </m:e>
+                    <m:sup>
+                      <m:r>
+                        <m:t>2</m:t>
+                      </m:r>
+                    </m:sup>
+                  </m:sSup>
+                </m:den>
+              </m:f>
+              <m:sSup>
+                <m:sSupPr>
+                  <m:ctrlPr>
+                    <w:rPr>
+                      <w:i/>
+                    </w:rPr>
+                  </m:ctrlPr>
+                </m:sSupPr>
+                <m:e>
+                  <m:r>
+                    <m:t>e</m:t>
+                  </m:r>
+                </m:e>
+                <m:sup>
+                  <m:f>
+                    <m:fPr>
+                      <m:ctrlPr>
+                        <w:rPr>
+                          <w:i/>
+                        </w:rPr>
+                      </m:ctrlPr>
+                    </m:fPr>
+                    <m:num>
+                      <m:r>
+                        <m:t>x</m:t>
+                      </m:r>
+                    </m:num>
+                    <m:den>
+                      <m:sSup>
+                        <m:sSupPr>
+                          <m:ctrlPr>
+                            <w:rPr>
+                              <w:i/>
+                            </w:rPr>
+                          </m:ctrlPr>
+                        </m:sSupPr>
+                        <m:e>
+                          <m:r>
+                            <m:t>σ</m:t>
+                          </m:r>
+                        </m:e>
+                        <m:sup>
+                          <m:r>
+                            <m:t>2</m:t>
+                          </m:r>
+                        </m:sup>
+                      </m:sSup>
+                    </m:den>
+                  </m:f>
+                </m:sup>
+              </m:sSup>
+            </m:e>
+          </m:nary>
+          <m:r>
+            <w:rPr>
+              <w:rFonts w:eastAsiaTheme="minorEastAsia"/>
+            </w:rPr>
+            <m:t>dx+</m:t>
+          </m:r>
+          <m:nary>
+            <m:naryPr>
+              <m:limLoc m:val="subSup"/>
+              <m:ctrlPr>
+                <w:rPr>
+                  <w:i/>
+                </w:rPr>
+              </m:ctrlPr>
+            </m:naryPr>
+            <m:sub>
+              <m:r>
+                <m:t>0</m:t>
+              </m:r>
+            </m:sub>
+            <m:sup>
+              <m:r>
+                <m:t>∞</m:t>
+              </m:r>
+            </m:sup>
+            <m:e>
+              <m:f>
+                <m:fPr>
+                  <m:ctrlPr>
+                    <w:rPr>
+                      <w:i/>
+                    </w:rPr>
+                  </m:ctrlPr>
+                </m:fPr>
+                <m:num>
+                  <m:r>
+                    <m:t>1</m:t>
+                  </m:r>
+                </m:num>
+                <m:den>
+                  <m:r>
+                    <m:t>2</m:t>
+                  </m:r>
+                  <m:sSup>
+                    <m:sSupPr>
+                      <m:ctrlPr>
+                        <w:rPr>
+                          <w:i/>
+                        </w:rPr>
+                      </m:ctrlPr>
+                    </m:sSupPr>
+                    <m:e>
+                      <m:r>
+                        <m:t>σ</m:t>
+                      </m:r>
+                    </m:e>
+                    <m:sup>
+                      <m:r>
+                        <m:t>2</m:t>
+                      </m:r>
+                    </m:sup>
+                  </m:sSup>
+                </m:den>
+              </m:f>
+              <m:sSup>
+                <m:sSupPr>
+                  <m:ctrlPr>
+                    <w:rPr>
+                      <w:i/>
+                    </w:rPr>
+                  </m:ctrlPr>
+                </m:sSupPr>
+                <m:e>
+                  <m:r>
+                    <m:t>e</m:t>
+                  </m:r>
+                </m:e>
+                <m:sup>
+                  <m:r>
+                    <m:t>-</m:t>
+                  </m:r>
+                  <m:f>
+                    <m:fPr>
+                      <m:ctrlPr>
+                        <w:rPr>
+                          <w:i/>
+                        </w:rPr>
+                      </m:ctrlPr>
+                    </m:fPr>
+                    <m:num>
+                      <m:r>
                         <m:t>x</m:t>
                       </m:r>
                     </m:num>
@@ -1403,10 +1391,7 @@
                 </m:dPr>
                 <m:e>
                   <m:r>
-                    <m:t>-</m:t>
-                  </m:r>
-                  <m:r>
-                    <m:t>c</m:t>
+                    <m:t>-c</m:t>
                   </m:r>
                   <m:sSup>
                     <m:sSupPr>
@@ -1451,18 +1436,12 @@
             </m:e>
             <m:sub>
               <m:r>
-                <m:t>x=</m:t>
-              </m:r>
-              <m:r>
-                <m:t>0</m:t>
+                <m:t>x=0</m:t>
               </m:r>
             </m:sub>
             <m:sup>
               <m:r>
-                <m:t>x=</m:t>
-              </m:r>
-              <m:r>
-                <m:t>∞</m:t>
+                <m:t>x=∞</m:t>
               </m:r>
             </m:sup>
           </m:sSubSup>
@@ -3317,10 +3296,7 @@
       <m:oMathPara>
         <m:oMath>
           <m:r>
-            <m:t>=</m:t>
-          </m:r>
-          <m:r>
-            <m:t>-</m:t>
+            <m:t>=-</m:t>
           </m:r>
           <m:f>
             <m:fPr>
@@ -3816,10 +3792,7 @@
             </m:e>
           </m:nary>
           <m:r>
-            <m:t xml:space="preserve">= </m:t>
-          </m:r>
-          <m:r>
-            <m:t>2n</m:t>
+            <m:t>= 2n</m:t>
           </m:r>
         </m:oMath>
       </m:oMathPara>
@@ -4058,10 +4031,17 @@
         <w:spacing w:after="17"/>
         <w:rPr>
           <w:rFonts w:eastAsiaTheme="minorEastAsia"/>
+          <w:bCs/>
         </w:rPr>
       </w:pPr>
       <m:oMathPara>
         <m:oMath>
+          <m:r>
+            <m:t>σ</m:t>
+          </m:r>
+          <m:r>
+            <m:t>=</m:t>
+          </m:r>
           <m:rad>
             <m:radPr>
               <m:degHide m:val="1"/>
@@ -4163,14 +4143,470 @@
               </m:d>
             </m:e>
           </m:rad>
+        </m:oMath>
+      </m:oMathPara>
+    </w:p>
+    <w:p>
+      <w:pPr>
+        <w:spacing w:after="17"/>
+        <w:rPr>
+          <w:rFonts w:eastAsiaTheme="minorEastAsia"/>
+        </w:rPr>
+      </w:pPr>
+      <m:oMathPara>
+        <m:oMath>
           <m:r>
-            <m:t>=</m:t>
+            <w:rPr>
+              <w:rFonts w:eastAsiaTheme="minorEastAsia"/>
+            </w:rPr>
+            <w:lastRenderedPageBreak/>
+            <m:t xml:space="preserve">σ= </m:t>
           </m:r>
+          <m:rad>
+            <m:radPr>
+              <m:degHide m:val="1"/>
+              <m:ctrlPr>
+                <w:rPr>
+                  <w:rFonts w:eastAsiaTheme="minorEastAsia"/>
+                  <w:i/>
+                </w:rPr>
+              </m:ctrlPr>
+            </m:radPr>
+            <m:deg/>
+            <m:e>
+              <m:f>
+                <m:fPr>
+                  <m:ctrlPr>
+                    <w:rPr>
+                      <w:rFonts w:eastAsiaTheme="minorEastAsia"/>
+                      <w:i/>
+                    </w:rPr>
+                  </m:ctrlPr>
+                </m:fPr>
+                <m:num>
+                  <m:eqArr>
+                    <m:eqArrPr>
+                      <m:ctrlPr>
+                        <w:rPr>
+                          <w:rFonts w:eastAsiaTheme="minorEastAsia"/>
+                        </w:rPr>
+                      </m:ctrlPr>
+                    </m:eqArrPr>
+                    <m:e>
+                      <m:r>
+                        <m:rPr>
+                          <m:sty m:val="p"/>
+                        </m:rPr>
+                        <w:rPr>
+                          <w:rFonts w:eastAsiaTheme="minorEastAsia"/>
+                        </w:rPr>
+                        <m:t>1</m:t>
+                      </m:r>
+                      <m:r>
+                        <m:rPr>
+                          <m:sty m:val="p"/>
+                        </m:rPr>
+                        <w:rPr>
+                          <w:rFonts w:eastAsiaTheme="minorEastAsia"/>
+                        </w:rPr>
+                        <m:t>30</m:t>
+                      </m:r>
+                      <m:r>
+                        <m:rPr>
+                          <m:sty m:val="p"/>
+                        </m:rPr>
+                        <w:rPr>
+                          <w:rFonts w:eastAsiaTheme="minorEastAsia"/>
+                        </w:rPr>
+                        <m:t>+</m:t>
+                      </m:r>
+                      <m:r>
+                        <m:rPr>
+                          <m:sty m:val="p"/>
+                        </m:rPr>
+                        <w:rPr>
+                          <w:rFonts w:eastAsiaTheme="minorEastAsia"/>
+                        </w:rPr>
+                        <m:t>122</m:t>
+                      </m:r>
+                      <m:r>
+                        <m:rPr>
+                          <m:sty m:val="p"/>
+                        </m:rPr>
+                        <w:rPr>
+                          <w:rFonts w:eastAsiaTheme="minorEastAsia"/>
+                        </w:rPr>
+                        <m:t>+</m:t>
+                      </m:r>
+                      <m:r>
+                        <m:rPr>
+                          <m:sty m:val="p"/>
+                        </m:rPr>
+                        <w:rPr>
+                          <w:rFonts w:eastAsiaTheme="minorEastAsia"/>
+                        </w:rPr>
+                        <m:t>119</m:t>
+                      </m:r>
+                      <m:r>
+                        <m:rPr>
+                          <m:sty m:val="p"/>
+                        </m:rPr>
+                        <w:rPr>
+                          <w:rFonts w:eastAsiaTheme="minorEastAsia"/>
+                        </w:rPr>
+                        <m:t>+</m:t>
+                      </m:r>
+                      <m:r>
+                        <m:rPr>
+                          <m:sty m:val="p"/>
+                        </m:rPr>
+                        <w:rPr>
+                          <w:rFonts w:eastAsiaTheme="minorEastAsia"/>
+                        </w:rPr>
+                        <m:t>142</m:t>
+                      </m:r>
+                      <m:r>
+                        <m:rPr>
+                          <m:sty m:val="p"/>
+                        </m:rPr>
+                        <w:rPr>
+                          <w:rFonts w:eastAsiaTheme="minorEastAsia"/>
+                        </w:rPr>
+                        <m:t>+</m:t>
+                      </m:r>
+                      <m:r>
+                        <m:rPr>
+                          <m:sty m:val="p"/>
+                        </m:rPr>
+                        <w:rPr>
+                          <w:rFonts w:eastAsiaTheme="minorEastAsia"/>
+                        </w:rPr>
+                        <m:t>136</m:t>
+                      </m:r>
+                      <m:r>
+                        <m:rPr>
+                          <m:sty m:val="p"/>
+                        </m:rPr>
+                        <w:rPr>
+                          <w:rFonts w:eastAsiaTheme="minorEastAsia"/>
+                        </w:rPr>
+                        <m:t>+1</m:t>
+                      </m:r>
+                      <m:r>
+                        <m:rPr>
+                          <m:sty m:val="p"/>
+                        </m:rPr>
+                        <w:rPr>
+                          <w:rFonts w:eastAsiaTheme="minorEastAsia"/>
+                        </w:rPr>
+                        <m:t>27</m:t>
+                      </m:r>
+                      <m:r>
+                        <m:rPr>
+                          <m:sty m:val="p"/>
+                        </m:rPr>
+                        <w:rPr>
+                          <w:rFonts w:eastAsiaTheme="minorEastAsia"/>
+                        </w:rPr>
+                        <m:t>+</m:t>
+                      </m:r>
+                      <m:r>
+                        <m:rPr>
+                          <m:sty m:val="p"/>
+                        </m:rPr>
+                        <w:rPr>
+                          <w:rFonts w:eastAsiaTheme="minorEastAsia"/>
+                        </w:rPr>
+                        <m:t>120</m:t>
+                      </m:r>
+                      <m:r>
+                        <m:rPr>
+                          <m:sty m:val="p"/>
+                        </m:rPr>
+                        <w:rPr>
+                          <w:rFonts w:eastAsiaTheme="minorEastAsia"/>
+                        </w:rPr>
+                        <m:t>+</m:t>
+                      </m:r>
+                      <m:r>
+                        <m:rPr>
+                          <m:sty m:val="p"/>
+                        </m:rPr>
+                        <w:rPr>
+                          <w:rFonts w:eastAsiaTheme="minorEastAsia"/>
+                        </w:rPr>
+                        <m:t>152</m:t>
+                      </m:r>
+                      <m:r>
+                        <m:rPr>
+                          <m:sty m:val="p"/>
+                        </m:rPr>
+                        <w:rPr>
+                          <w:rFonts w:eastAsiaTheme="minorEastAsia"/>
+                        </w:rPr>
+                        <m:t>+</m:t>
+                      </m:r>
+                      <m:r>
+                        <m:rPr>
+                          <m:sty m:val="p"/>
+                        </m:rPr>
+                        <w:rPr>
+                          <w:rFonts w:eastAsiaTheme="minorEastAsia"/>
+                        </w:rPr>
+                        <m:t>141</m:t>
+                      </m:r>
+                    </m:e>
+                    <m:e>
+                      <m:r>
+                        <m:rPr>
+                          <m:sty m:val="p"/>
+                        </m:rPr>
+                        <w:rPr>
+                          <w:rFonts w:eastAsiaTheme="minorEastAsia"/>
+                        </w:rPr>
+                        <m:t>+</m:t>
+                      </m:r>
+                      <m:r>
+                        <m:rPr>
+                          <m:sty m:val="p"/>
+                        </m:rPr>
+                        <w:rPr>
+                          <w:rFonts w:eastAsiaTheme="minorEastAsia"/>
+                        </w:rPr>
+                        <m:t>132</m:t>
+                      </m:r>
+                      <m:r>
+                        <m:rPr>
+                          <m:sty m:val="p"/>
+                        </m:rPr>
+                        <w:rPr>
+                          <w:rFonts w:eastAsiaTheme="minorEastAsia"/>
+                        </w:rPr>
+                        <m:t>+</m:t>
+                      </m:r>
+                      <m:r>
+                        <m:rPr>
+                          <m:sty m:val="p"/>
+                        </m:rPr>
+                        <w:rPr>
+                          <w:rFonts w:eastAsiaTheme="minorEastAsia"/>
+                        </w:rPr>
+                        <m:t>127</m:t>
+                      </m:r>
+                      <m:r>
+                        <m:rPr>
+                          <m:sty m:val="p"/>
+                        </m:rPr>
+                        <w:rPr>
+                          <w:rFonts w:eastAsiaTheme="minorEastAsia"/>
+                        </w:rPr>
+                        <m:t>+</m:t>
+                      </m:r>
+                      <m:r>
+                        <m:rPr>
+                          <m:sty m:val="p"/>
+                        </m:rPr>
+                        <w:rPr>
+                          <w:rFonts w:eastAsiaTheme="minorEastAsia"/>
+                        </w:rPr>
+                        <m:t>118</m:t>
+                      </m:r>
+                      <m:r>
+                        <m:rPr>
+                          <m:sty m:val="p"/>
+                        </m:rPr>
+                        <w:rPr>
+                          <w:rFonts w:eastAsiaTheme="minorEastAsia"/>
+                        </w:rPr>
+                        <m:t>+</m:t>
+                      </m:r>
+                      <m:r>
+                        <m:rPr>
+                          <m:sty m:val="p"/>
+                        </m:rPr>
+                        <w:rPr>
+                          <w:rFonts w:eastAsiaTheme="minorEastAsia"/>
+                        </w:rPr>
+                        <m:t>150</m:t>
+                      </m:r>
+                      <m:r>
+                        <m:rPr>
+                          <m:sty m:val="p"/>
+                        </m:rPr>
+                        <w:rPr>
+                          <w:rFonts w:eastAsiaTheme="minorEastAsia"/>
+                        </w:rPr>
+                        <m:t>+</m:t>
+                      </m:r>
+                      <m:r>
+                        <m:rPr>
+                          <m:sty m:val="p"/>
+                        </m:rPr>
+                        <w:rPr>
+                          <w:rFonts w:eastAsiaTheme="minorEastAsia"/>
+                        </w:rPr>
+                        <m:t>141</m:t>
+                      </m:r>
+                      <m:r>
+                        <m:rPr>
+                          <m:sty m:val="p"/>
+                        </m:rPr>
+                        <w:rPr>
+                          <w:rFonts w:eastAsiaTheme="minorEastAsia"/>
+                        </w:rPr>
+                        <m:t>+</m:t>
+                      </m:r>
+                      <m:r>
+                        <m:rPr>
+                          <m:sty m:val="p"/>
+                        </m:rPr>
+                        <w:rPr>
+                          <w:rFonts w:eastAsiaTheme="minorEastAsia"/>
+                        </w:rPr>
+                        <m:t>133</m:t>
+                      </m:r>
+                      <m:r>
+                        <m:rPr>
+                          <m:sty m:val="p"/>
+                        </m:rPr>
+                        <w:rPr>
+                          <w:rFonts w:eastAsiaTheme="minorEastAsia"/>
+                        </w:rPr>
+                        <m:t>+</m:t>
+                      </m:r>
+                      <m:r>
+                        <m:rPr>
+                          <m:sty m:val="p"/>
+                        </m:rPr>
+                        <w:rPr>
+                          <w:rFonts w:eastAsiaTheme="minorEastAsia"/>
+                        </w:rPr>
+                        <m:t>137</m:t>
+                      </m:r>
+                      <m:r>
+                        <m:rPr>
+                          <m:sty m:val="p"/>
+                        </m:rPr>
+                        <w:rPr>
+                          <w:rFonts w:eastAsiaTheme="minorEastAsia"/>
+                        </w:rPr>
+                        <m:t>+</m:t>
+                      </m:r>
+                      <m:r>
+                        <m:rPr>
+                          <m:sty m:val="p"/>
+                        </m:rPr>
+                        <w:rPr>
+                          <w:rFonts w:eastAsiaTheme="minorEastAsia"/>
+                        </w:rPr>
+                        <m:t>129</m:t>
+                      </m:r>
+                      <m:r>
+                        <m:rPr>
+                          <m:sty m:val="p"/>
+                        </m:rPr>
+                        <w:rPr>
+                          <w:rFonts w:eastAsiaTheme="minorEastAsia"/>
+                        </w:rPr>
+                        <m:t>+</m:t>
+                      </m:r>
+                      <m:r>
+                        <m:rPr>
+                          <m:sty m:val="p"/>
+                        </m:rPr>
+                        <w:rPr>
+                          <w:rFonts w:eastAsiaTheme="minorEastAsia"/>
+                        </w:rPr>
+                        <m:t>142</m:t>
+                      </m:r>
+                    </m:e>
+                  </m:eqArr>
+                </m:num>
+                <m:den>
+                  <m:r>
+                    <w:rPr>
+                      <w:rFonts w:eastAsiaTheme="minorEastAsia"/>
+                    </w:rPr>
+                    <m:t>18</m:t>
+                  </m:r>
+                </m:den>
+              </m:f>
+            </m:e>
+          </m:rad>
+        </m:oMath>
+      </m:oMathPara>
+    </w:p>
+    <w:p>
+      <w:pPr>
+        <w:spacing w:after="17"/>
+        <w:rPr>
+          <w:rFonts w:eastAsiaTheme="minorEastAsia"/>
+        </w:rPr>
+      </w:pPr>
+      <m:oMathPara>
+        <m:oMath>
           <m:r>
-            <m:t>σ</m:t>
+            <w:rPr>
+              <w:rFonts w:eastAsiaTheme="minorEastAsia"/>
+            </w:rPr>
+            <m:t xml:space="preserve">σ= </m:t>
+          </m:r>
+          <m:rad>
+            <m:radPr>
+              <m:degHide m:val="1"/>
+              <m:ctrlPr>
+                <w:rPr>
+                  <w:rFonts w:eastAsiaTheme="minorEastAsia"/>
+                  <w:i/>
+                </w:rPr>
+              </m:ctrlPr>
+            </m:radPr>
+            <m:deg/>
+            <m:e>
+              <m:f>
+                <m:fPr>
+                  <m:ctrlPr>
+                    <w:rPr>
+                      <w:rFonts w:eastAsiaTheme="minorEastAsia"/>
+                      <w:i/>
+                    </w:rPr>
+                  </m:ctrlPr>
+                </m:fPr>
+                <m:num>
+                  <m:r>
+                    <w:rPr>
+                      <w:rFonts w:eastAsiaTheme="minorEastAsia"/>
+                    </w:rPr>
+                    <m:t>2398</m:t>
+                  </m:r>
+                </m:num>
+                <m:den>
+                  <m:r>
+                    <w:rPr>
+                      <w:rFonts w:eastAsiaTheme="minorEastAsia"/>
+                    </w:rPr>
+                    <m:t>18</m:t>
+                  </m:r>
+                </m:den>
+              </m:f>
+            </m:e>
+          </m:rad>
+          <m:r>
+            <w:rPr>
+              <w:rFonts w:eastAsiaTheme="minorEastAsia"/>
+            </w:rPr>
+            <m:t>=11.54</m:t>
           </m:r>
         </m:oMath>
       </m:oMathPara>
+    </w:p>
+    <w:p>
+      <w:pPr>
+        <w:spacing w:after="17"/>
+        <w:rPr>
+          <w:rFonts w:eastAsiaTheme="minorEastAsia"/>
+        </w:rPr>
+      </w:pPr>
     </w:p>
     <w:sectPr>
       <w:headerReference w:type="default" r:id="rId6"/>

</xml_diff>